<commit_message>
modified SoftwareArchitecture doc and added SoftwareArchitecture image
</commit_message>
<xml_diff>
--- a/concept/SoftwarearchitekturV2.docx
+++ b/concept/SoftwarearchitekturV2.docx
@@ -15,16 +15,16 @@
         <mc:AlternateContent>
           <mc:Choice Requires="wps">
             <w:drawing>
-              <wp:anchor distT="0" distB="0" distL="114300" distR="114300" simplePos="0" relativeHeight="251660288" behindDoc="0" locked="0" layoutInCell="1" allowOverlap="1" wp14:anchorId="1B35E59F" wp14:editId="620632BB">
+              <wp:anchor distT="0" distB="0" distL="114300" distR="114300" simplePos="0" relativeHeight="251660288" behindDoc="0" locked="0" layoutInCell="1" allowOverlap="1" wp14:anchorId="1B35E59F" wp14:editId="0526DA7A">
                 <wp:simplePos x="0" y="0"/>
                 <wp:positionH relativeFrom="page">
                   <wp:posOffset>4703805</wp:posOffset>
                 </wp:positionH>
                 <wp:positionV relativeFrom="paragraph">
-                  <wp:posOffset>453785</wp:posOffset>
+                  <wp:posOffset>517113</wp:posOffset>
                 </wp:positionV>
-                <wp:extent cx="1263650" cy="1391971"/>
-                <wp:effectExtent l="0" t="0" r="12700" b="17780"/>
+                <wp:extent cx="2010033" cy="2265182"/>
+                <wp:effectExtent l="0" t="0" r="28575" b="20955"/>
                 <wp:wrapNone/>
                 <wp:docPr id="2" name="Rechteck 2"/>
                 <wp:cNvGraphicFramePr/>
@@ -35,7 +35,7 @@
                       <wps:spPr>
                         <a:xfrm>
                           <a:off x="0" y="0"/>
-                          <a:ext cx="1263650" cy="1391971"/>
+                          <a:ext cx="2010033" cy="2265182"/>
                         </a:xfrm>
                         <a:prstGeom prst="rect">
                           <a:avLst/>
@@ -83,6 +83,30 @@
                           </w:p>
                           <w:p>
                             <w:pPr>
+                              <w:pBdr>
+                                <w:bottom w:val="single" w:sz="4" w:space="1" w:color="auto"/>
+                              </w:pBdr>
+                              <w:rPr>
+                                <w:lang w:val="en-US"/>
+                              </w:rPr>
+                            </w:pPr>
+                            <w:r>
+                              <w:rPr>
+                                <w:lang w:val="en-US"/>
+                              </w:rPr>
+                              <w:t xml:space="preserve">Turn: </w:t>
+                            </w:r>
+                            <w:proofErr w:type="spellStart"/>
+                            <w:r>
+                              <w:rPr>
+                                <w:lang w:val="en-US"/>
+                              </w:rPr>
+                              <w:t>boolean</w:t>
+                            </w:r>
+                            <w:proofErr w:type="spellEnd"/>
+                          </w:p>
+                          <w:p>
+                            <w:pPr>
                               <w:rPr>
                                 <w:lang w:val="en-US"/>
                               </w:rPr>
@@ -92,13 +116,7 @@
                               <w:rPr>
                                 <w:lang w:val="en-US"/>
                               </w:rPr>
-                              <w:t>On</w:t>
-                            </w:r>
-                            <w:r>
-                              <w:rPr>
-                                <w:lang w:val="en-US"/>
-                              </w:rPr>
-                              <w:t>NewGame</w:t>
+                              <w:t>MainWindow</w:t>
                             </w:r>
                             <w:proofErr w:type="spellEnd"/>
                             <w:r>
@@ -118,22 +136,49 @@
                               <w:rPr>
                                 <w:lang w:val="en-US"/>
                               </w:rPr>
+                              <w:t>OnClick</w:t>
+                            </w:r>
+                            <w:proofErr w:type="spellEnd"/>
+                            <w:r>
+                              <w:rPr>
+                                <w:lang w:val="en-US"/>
+                              </w:rPr>
+                              <w:t>()</w:t>
+                            </w:r>
+                            <w:r>
+                              <w:rPr>
+                                <w:lang w:val="en-US"/>
+                              </w:rPr>
+                              <w:br/>
+                            </w:r>
+                            <w:proofErr w:type="spellStart"/>
+                            <w:r>
+                              <w:rPr>
+                                <w:lang w:val="en-US"/>
+                              </w:rPr>
+                              <w:t>GetWinner</w:t>
+                            </w:r>
+                            <w:proofErr w:type="spellEnd"/>
+                            <w:r>
+                              <w:rPr>
+                                <w:lang w:val="en-US"/>
+                              </w:rPr>
+                              <w:t>()</w:t>
+                            </w:r>
+                            <w:r>
+                              <w:rPr>
+                                <w:lang w:val="en-US"/>
+                              </w:rPr>
+                              <w:br/>
+                            </w:r>
+                            <w:proofErr w:type="spellStart"/>
+                            <w:r>
+                              <w:rPr>
+                                <w:lang w:val="en-US"/>
+                              </w:rPr>
                               <w:t>OnHelp</w:t>
                             </w:r>
                             <w:proofErr w:type="spellEnd"/>
-                            <w:r>
-                              <w:rPr>
-                                <w:lang w:val="en-US"/>
-                              </w:rPr>
-                              <w:t>()</w:t>
-                            </w:r>
-                            <w:r>
-                              <w:rPr>
-                                <w:lang w:val="en-US"/>
-                              </w:rPr>
-                              <w:br/>
-                              <w:t>turn</w:t>
-                            </w:r>
                             <w:r>
                               <w:rPr>
                                 <w:lang w:val="en-US"/>
@@ -152,6 +197,67 @@
                               <w:rPr>
                                 <w:lang w:val="en-US"/>
                               </w:rPr>
+                              <w:t>On</w:t>
+                            </w:r>
+                            <w:r>
+                              <w:rPr>
+                                <w:lang w:val="en-US"/>
+                              </w:rPr>
+                              <w:t>NewGame</w:t>
+                            </w:r>
+                            <w:proofErr w:type="spellEnd"/>
+                            <w:r>
+                              <w:rPr>
+                                <w:lang w:val="en-US"/>
+                              </w:rPr>
+                              <w:t>(</w:t>
+                            </w:r>
+                            <w:proofErr w:type="gramEnd"/>
+                            <w:r>
+                              <w:rPr>
+                                <w:lang w:val="en-US"/>
+                              </w:rPr>
+                              <w:t>)</w:t>
+                            </w:r>
+                            <w:r>
+                              <w:rPr>
+                                <w:lang w:val="en-US"/>
+                              </w:rPr>
+                              <w:br/>
+                            </w:r>
+                            <w:proofErr w:type="spellStart"/>
+                            <w:r>
+                              <w:rPr>
+                                <w:lang w:val="en-US"/>
+                              </w:rPr>
+                              <w:t>Siete</w:t>
+                            </w:r>
+                            <w:proofErr w:type="spellEnd"/>
+                            <w:r>
+                              <w:rPr>
+                                <w:lang w:val="en-US"/>
+                              </w:rPr>
+                              <w:t xml:space="preserve"> : </w:t>
+                            </w:r>
+                            <w:proofErr w:type="spellStart"/>
+                            <w:r>
+                              <w:rPr>
+                                <w:lang w:val="en-US"/>
+                              </w:rPr>
+                              <w:t>INotifyPropertyChanged</w:t>
+                            </w:r>
+                            <w:proofErr w:type="spellEnd"/>
+                            <w:r>
+                              <w:rPr>
+                                <w:lang w:val="en-US"/>
+                              </w:rPr>
+                              <w:br/>
+                            </w:r>
+                            <w:proofErr w:type="spellStart"/>
+                            <w:r>
+                              <w:rPr>
+                                <w:lang w:val="en-US"/>
+                              </w:rPr>
                               <w:t>countBox</w:t>
                             </w:r>
                             <w:proofErr w:type="spellEnd"/>
@@ -159,14 +265,7 @@
                               <w:rPr>
                                 <w:lang w:val="en-US"/>
                               </w:rPr>
-                              <w:t>(</w:t>
-                            </w:r>
-                            <w:proofErr w:type="gramEnd"/>
-                            <w:r>
-                              <w:rPr>
-                                <w:lang w:val="en-US"/>
-                              </w:rPr>
-                              <w:t>)</w:t>
+                              <w:t>()</w:t>
                             </w:r>
                           </w:p>
                         </w:txbxContent>
@@ -191,7 +290,7 @@
           </mc:Choice>
           <mc:Fallback>
             <w:pict>
-              <v:rect w14:anchorId="1B35E59F" id="Rechteck 2" o:spid="_x0000_s1026" style="position:absolute;margin-left:370.4pt;margin-top:35.75pt;width:99.5pt;height:109.6pt;z-index:251660288;visibility:visible;mso-wrap-style:square;mso-width-percent:0;mso-height-percent:0;mso-wrap-distance-left:9pt;mso-wrap-distance-top:0;mso-wrap-distance-right:9pt;mso-wrap-distance-bottom:0;mso-position-horizontal:absolute;mso-position-horizontal-relative:page;mso-position-vertical:absolute;mso-position-vertical-relative:text;mso-width-percent:0;mso-height-percent:0;mso-width-relative:margin;mso-height-relative:margin;v-text-anchor:middle" o:gfxdata="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" fillcolor="#4472c4 [3204]" strokecolor="#1f3763 [1604]" strokeweight="1pt">
+              <v:rect w14:anchorId="1B35E59F" id="Rechteck 2" o:spid="_x0000_s1026" style="position:absolute;margin-left:370.4pt;margin-top:40.7pt;width:158.25pt;height:178.35pt;z-index:251660288;visibility:visible;mso-wrap-style:square;mso-width-percent:0;mso-height-percent:0;mso-wrap-distance-left:9pt;mso-wrap-distance-top:0;mso-wrap-distance-right:9pt;mso-wrap-distance-bottom:0;mso-position-horizontal:absolute;mso-position-horizontal-relative:page;mso-position-vertical:absolute;mso-position-vertical-relative:text;mso-width-percent:0;mso-height-percent:0;mso-width-relative:margin;mso-height-relative:margin;v-text-anchor:middle" o:gfxdata="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" fillcolor="#4472c4 [3204]" strokecolor="#1f3763 [1604]" strokeweight="1pt">
                 <v:textbox>
                   <w:txbxContent>
                     <w:p>
@@ -218,6 +317,30 @@
                     </w:p>
                     <w:p>
                       <w:pPr>
+                        <w:pBdr>
+                          <w:bottom w:val="single" w:sz="4" w:space="1" w:color="auto"/>
+                        </w:pBdr>
+                        <w:rPr>
+                          <w:lang w:val="en-US"/>
+                        </w:rPr>
+                      </w:pPr>
+                      <w:r>
+                        <w:rPr>
+                          <w:lang w:val="en-US"/>
+                        </w:rPr>
+                        <w:t xml:space="preserve">Turn: </w:t>
+                      </w:r>
+                      <w:proofErr w:type="spellStart"/>
+                      <w:r>
+                        <w:rPr>
+                          <w:lang w:val="en-US"/>
+                        </w:rPr>
+                        <w:t>boolean</w:t>
+                      </w:r>
+                      <w:proofErr w:type="spellEnd"/>
+                    </w:p>
+                    <w:p>
+                      <w:pPr>
                         <w:rPr>
                           <w:lang w:val="en-US"/>
                         </w:rPr>
@@ -227,13 +350,7 @@
                         <w:rPr>
                           <w:lang w:val="en-US"/>
                         </w:rPr>
-                        <w:t>On</w:t>
-                      </w:r>
-                      <w:r>
-                        <w:rPr>
-                          <w:lang w:val="en-US"/>
-                        </w:rPr>
-                        <w:t>NewGame</w:t>
+                        <w:t>MainWindow</w:t>
                       </w:r>
                       <w:proofErr w:type="spellEnd"/>
                       <w:r>
@@ -253,22 +370,49 @@
                         <w:rPr>
                           <w:lang w:val="en-US"/>
                         </w:rPr>
+                        <w:t>OnClick</w:t>
+                      </w:r>
+                      <w:proofErr w:type="spellEnd"/>
+                      <w:r>
+                        <w:rPr>
+                          <w:lang w:val="en-US"/>
+                        </w:rPr>
+                        <w:t>()</w:t>
+                      </w:r>
+                      <w:r>
+                        <w:rPr>
+                          <w:lang w:val="en-US"/>
+                        </w:rPr>
+                        <w:br/>
+                      </w:r>
+                      <w:proofErr w:type="spellStart"/>
+                      <w:r>
+                        <w:rPr>
+                          <w:lang w:val="en-US"/>
+                        </w:rPr>
+                        <w:t>GetWinner</w:t>
+                      </w:r>
+                      <w:proofErr w:type="spellEnd"/>
+                      <w:r>
+                        <w:rPr>
+                          <w:lang w:val="en-US"/>
+                        </w:rPr>
+                        <w:t>()</w:t>
+                      </w:r>
+                      <w:r>
+                        <w:rPr>
+                          <w:lang w:val="en-US"/>
+                        </w:rPr>
+                        <w:br/>
+                      </w:r>
+                      <w:proofErr w:type="spellStart"/>
+                      <w:r>
+                        <w:rPr>
+                          <w:lang w:val="en-US"/>
+                        </w:rPr>
                         <w:t>OnHelp</w:t>
                       </w:r>
                       <w:proofErr w:type="spellEnd"/>
-                      <w:r>
-                        <w:rPr>
-                          <w:lang w:val="en-US"/>
-                        </w:rPr>
-                        <w:t>()</w:t>
-                      </w:r>
-                      <w:r>
-                        <w:rPr>
-                          <w:lang w:val="en-US"/>
-                        </w:rPr>
-                        <w:br/>
-                        <w:t>turn</w:t>
-                      </w:r>
                       <w:r>
                         <w:rPr>
                           <w:lang w:val="en-US"/>
@@ -287,6 +431,67 @@
                         <w:rPr>
                           <w:lang w:val="en-US"/>
                         </w:rPr>
+                        <w:t>On</w:t>
+                      </w:r>
+                      <w:r>
+                        <w:rPr>
+                          <w:lang w:val="en-US"/>
+                        </w:rPr>
+                        <w:t>NewGame</w:t>
+                      </w:r>
+                      <w:proofErr w:type="spellEnd"/>
+                      <w:r>
+                        <w:rPr>
+                          <w:lang w:val="en-US"/>
+                        </w:rPr>
+                        <w:t>(</w:t>
+                      </w:r>
+                      <w:proofErr w:type="gramEnd"/>
+                      <w:r>
+                        <w:rPr>
+                          <w:lang w:val="en-US"/>
+                        </w:rPr>
+                        <w:t>)</w:t>
+                      </w:r>
+                      <w:r>
+                        <w:rPr>
+                          <w:lang w:val="en-US"/>
+                        </w:rPr>
+                        <w:br/>
+                      </w:r>
+                      <w:proofErr w:type="spellStart"/>
+                      <w:r>
+                        <w:rPr>
+                          <w:lang w:val="en-US"/>
+                        </w:rPr>
+                        <w:t>Siete</w:t>
+                      </w:r>
+                      <w:proofErr w:type="spellEnd"/>
+                      <w:r>
+                        <w:rPr>
+                          <w:lang w:val="en-US"/>
+                        </w:rPr>
+                        <w:t xml:space="preserve"> : </w:t>
+                      </w:r>
+                      <w:proofErr w:type="spellStart"/>
+                      <w:r>
+                        <w:rPr>
+                          <w:lang w:val="en-US"/>
+                        </w:rPr>
+                        <w:t>INotifyPropertyChanged</w:t>
+                      </w:r>
+                      <w:proofErr w:type="spellEnd"/>
+                      <w:r>
+                        <w:rPr>
+                          <w:lang w:val="en-US"/>
+                        </w:rPr>
+                        <w:br/>
+                      </w:r>
+                      <w:proofErr w:type="spellStart"/>
+                      <w:r>
+                        <w:rPr>
+                          <w:lang w:val="en-US"/>
+                        </w:rPr>
                         <w:t>countBox</w:t>
                       </w:r>
                       <w:proofErr w:type="spellEnd"/>
@@ -294,799 +499,12 @@
                         <w:rPr>
                           <w:lang w:val="en-US"/>
                         </w:rPr>
-                        <w:t>(</w:t>
-                      </w:r>
-                      <w:proofErr w:type="gramEnd"/>
-                      <w:r>
-                        <w:rPr>
-                          <w:lang w:val="en-US"/>
-                        </w:rPr>
-                        <w:t>)</w:t>
+                        <w:t>()</w:t>
                       </w:r>
                     </w:p>
                   </w:txbxContent>
                 </v:textbox>
                 <w10:wrap anchorx="page"/>
-              </v:rect>
-            </w:pict>
-          </mc:Fallback>
-        </mc:AlternateContent>
-      </w:r>
-      <w:r>
-        <w:rPr>
-          <w:noProof/>
-        </w:rPr>
-        <mc:AlternateContent>
-          <mc:Choice Requires="wps">
-            <w:drawing>
-              <wp:anchor distT="0" distB="0" distL="114300" distR="114300" simplePos="0" relativeHeight="251680768" behindDoc="0" locked="0" layoutInCell="1" allowOverlap="1" wp14:anchorId="23D7AE45" wp14:editId="57B22115">
-                <wp:simplePos x="0" y="0"/>
-                <wp:positionH relativeFrom="column">
-                  <wp:posOffset>5106969</wp:posOffset>
-                </wp:positionH>
-                <wp:positionV relativeFrom="paragraph">
-                  <wp:posOffset>3171302</wp:posOffset>
-                </wp:positionV>
-                <wp:extent cx="1163955" cy="1281953"/>
-                <wp:effectExtent l="0" t="0" r="17145" b="13970"/>
-                <wp:wrapNone/>
-                <wp:docPr id="24" name="Rechteck 24"/>
-                <wp:cNvGraphicFramePr/>
-                <a:graphic xmlns:a="http://schemas.openxmlformats.org/drawingml/2006/main">
-                  <a:graphicData uri="http://schemas.microsoft.com/office/word/2010/wordprocessingShape">
-                    <wps:wsp>
-                      <wps:cNvSpPr/>
-                      <wps:spPr>
-                        <a:xfrm>
-                          <a:off x="0" y="0"/>
-                          <a:ext cx="1163955" cy="1281953"/>
-                        </a:xfrm>
-                        <a:prstGeom prst="rect">
-                          <a:avLst/>
-                        </a:prstGeom>
-                      </wps:spPr>
-                      <wps:style>
-                        <a:lnRef idx="2">
-                          <a:schemeClr val="accent1">
-                            <a:shade val="50000"/>
-                          </a:schemeClr>
-                        </a:lnRef>
-                        <a:fillRef idx="1">
-                          <a:schemeClr val="accent1"/>
-                        </a:fillRef>
-                        <a:effectRef idx="0">
-                          <a:schemeClr val="accent1"/>
-                        </a:effectRef>
-                        <a:fontRef idx="minor">
-                          <a:schemeClr val="lt1"/>
-                        </a:fontRef>
-                      </wps:style>
-                      <wps:txbx>
-                        <w:txbxContent>
-                          <w:p>
-                            <w:pPr>
-                              <w:pBdr>
-                                <w:top w:val="single" w:sz="4" w:space="1" w:color="auto"/>
-                                <w:left w:val="single" w:sz="4" w:space="4" w:color="auto"/>
-                                <w:bottom w:val="single" w:sz="4" w:space="1" w:color="auto"/>
-                                <w:right w:val="single" w:sz="4" w:space="4" w:color="auto"/>
-                              </w:pBdr>
-                              <w:jc w:val="center"/>
-                              <w:rPr>
-                                <w:lang w:val="en-US"/>
-                              </w:rPr>
-                            </w:pPr>
-                            <w:r>
-                              <w:rPr>
-                                <w:lang w:val="en-US"/>
-                              </w:rPr>
-                              <w:t>Lines</w:t>
-                            </w:r>
-                          </w:p>
-                          <w:p>
-                            <w:pPr>
-                              <w:pBdr>
-                                <w:bottom w:val="single" w:sz="4" w:space="1" w:color="auto"/>
-                              </w:pBdr>
-                              <w:rPr>
-                                <w:lang w:val="en-US"/>
-                              </w:rPr>
-                            </w:pPr>
-                            <w:r>
-                              <w:rPr>
-                                <w:lang w:val="en-US"/>
-                              </w:rPr>
-                              <w:t>Turn: bool</w:t>
-                            </w:r>
-                          </w:p>
-                          <w:p>
-                            <w:pPr>
-                              <w:rPr>
-                                <w:lang w:val="en-US"/>
-                              </w:rPr>
-                            </w:pPr>
-                            <w:proofErr w:type="spellStart"/>
-                            <w:r>
-                              <w:rPr>
-                                <w:lang w:val="en-US"/>
-                              </w:rPr>
-                              <w:t>On</w:t>
-                            </w:r>
-                            <w:r>
-                              <w:rPr>
-                                <w:lang w:val="en-US"/>
-                              </w:rPr>
-                              <w:t>Click</w:t>
-                            </w:r>
-                            <w:proofErr w:type="spellEnd"/>
-                            <w:r>
-                              <w:rPr>
-                                <w:lang w:val="en-US"/>
-                              </w:rPr>
-                              <w:t>()</w:t>
-                            </w:r>
-                            <w:r>
-                              <w:rPr>
-                                <w:lang w:val="en-US"/>
-                              </w:rPr>
-                              <w:br/>
-                            </w:r>
-                            <w:proofErr w:type="spellStart"/>
-                            <w:r>
-                              <w:rPr>
-                                <w:lang w:val="en-US"/>
-                              </w:rPr>
-                              <w:t>BoxDetect</w:t>
-                            </w:r>
-                            <w:proofErr w:type="spellEnd"/>
-                            <w:r>
-                              <w:rPr>
-                                <w:lang w:val="en-US"/>
-                              </w:rPr>
-                              <w:t>(</w:t>
-                            </w:r>
-                            <w:r>
-                              <w:rPr>
-                                <w:lang w:val="en-US"/>
-                              </w:rPr>
-                              <w:t>bool</w:t>
-                            </w:r>
-                            <w:r>
-                              <w:rPr>
-                                <w:lang w:val="en-US"/>
-                              </w:rPr>
-                              <w:t>)</w:t>
-                            </w:r>
-                          </w:p>
-                        </w:txbxContent>
-                      </wps:txbx>
-                      <wps:bodyPr rot="0" spcFirstLastPara="0" vertOverflow="overflow" horzOverflow="overflow" vert="horz" wrap="square" lIns="91440" tIns="45720" rIns="91440" bIns="45720" numCol="1" spcCol="0" rtlCol="0" fromWordArt="0" anchor="ctr" anchorCtr="0" forceAA="0" compatLnSpc="1">
-                        <a:prstTxWarp prst="textNoShape">
-                          <a:avLst/>
-                        </a:prstTxWarp>
-                        <a:noAutofit/>
-                      </wps:bodyPr>
-                    </wps:wsp>
-                  </a:graphicData>
-                </a:graphic>
-                <wp14:sizeRelH relativeFrom="margin">
-                  <wp14:pctWidth>0</wp14:pctWidth>
-                </wp14:sizeRelH>
-                <wp14:sizeRelV relativeFrom="margin">
-                  <wp14:pctHeight>0</wp14:pctHeight>
-                </wp14:sizeRelV>
-              </wp:anchor>
-            </w:drawing>
-          </mc:Choice>
-          <mc:Fallback>
-            <w:pict>
-              <v:rect w14:anchorId="23D7AE45" id="Rechteck 24" o:spid="_x0000_s1027" style="position:absolute;margin-left:402.1pt;margin-top:249.7pt;width:91.65pt;height:100.95pt;z-index:251680768;visibility:visible;mso-wrap-style:square;mso-width-percent:0;mso-height-percent:0;mso-wrap-distance-left:9pt;mso-wrap-distance-top:0;mso-wrap-distance-right:9pt;mso-wrap-distance-bottom:0;mso-position-horizontal:absolute;mso-position-horizontal-relative:text;mso-position-vertical:absolute;mso-position-vertical-relative:text;mso-width-percent:0;mso-height-percent:0;mso-width-relative:margin;mso-height-relative:margin;v-text-anchor:middle" o:gfxdata="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" fillcolor="#4472c4 [3204]" strokecolor="#1f3763 [1604]" strokeweight="1pt">
-                <v:textbox>
-                  <w:txbxContent>
-                    <w:p>
-                      <w:pPr>
-                        <w:pBdr>
-                          <w:top w:val="single" w:sz="4" w:space="1" w:color="auto"/>
-                          <w:left w:val="single" w:sz="4" w:space="4" w:color="auto"/>
-                          <w:bottom w:val="single" w:sz="4" w:space="1" w:color="auto"/>
-                          <w:right w:val="single" w:sz="4" w:space="4" w:color="auto"/>
-                        </w:pBdr>
-                        <w:jc w:val="center"/>
-                        <w:rPr>
-                          <w:lang w:val="en-US"/>
-                        </w:rPr>
-                      </w:pPr>
-                      <w:r>
-                        <w:rPr>
-                          <w:lang w:val="en-US"/>
-                        </w:rPr>
-                        <w:t>Lines</w:t>
-                      </w:r>
-                    </w:p>
-                    <w:p>
-                      <w:pPr>
-                        <w:pBdr>
-                          <w:bottom w:val="single" w:sz="4" w:space="1" w:color="auto"/>
-                        </w:pBdr>
-                        <w:rPr>
-                          <w:lang w:val="en-US"/>
-                        </w:rPr>
-                      </w:pPr>
-                      <w:r>
-                        <w:rPr>
-                          <w:lang w:val="en-US"/>
-                        </w:rPr>
-                        <w:t>Turn: bool</w:t>
-                      </w:r>
-                    </w:p>
-                    <w:p>
-                      <w:pPr>
-                        <w:rPr>
-                          <w:lang w:val="en-US"/>
-                        </w:rPr>
-                      </w:pPr>
-                      <w:proofErr w:type="spellStart"/>
-                      <w:r>
-                        <w:rPr>
-                          <w:lang w:val="en-US"/>
-                        </w:rPr>
-                        <w:t>On</w:t>
-                      </w:r>
-                      <w:r>
-                        <w:rPr>
-                          <w:lang w:val="en-US"/>
-                        </w:rPr>
-                        <w:t>Click</w:t>
-                      </w:r>
-                      <w:proofErr w:type="spellEnd"/>
-                      <w:r>
-                        <w:rPr>
-                          <w:lang w:val="en-US"/>
-                        </w:rPr>
-                        <w:t>()</w:t>
-                      </w:r>
-                      <w:r>
-                        <w:rPr>
-                          <w:lang w:val="en-US"/>
-                        </w:rPr>
-                        <w:br/>
-                      </w:r>
-                      <w:proofErr w:type="spellStart"/>
-                      <w:r>
-                        <w:rPr>
-                          <w:lang w:val="en-US"/>
-                        </w:rPr>
-                        <w:t>BoxDetect</w:t>
-                      </w:r>
-                      <w:proofErr w:type="spellEnd"/>
-                      <w:r>
-                        <w:rPr>
-                          <w:lang w:val="en-US"/>
-                        </w:rPr>
-                        <w:t>(</w:t>
-                      </w:r>
-                      <w:r>
-                        <w:rPr>
-                          <w:lang w:val="en-US"/>
-                        </w:rPr>
-                        <w:t>bool</w:t>
-                      </w:r>
-                      <w:r>
-                        <w:rPr>
-                          <w:lang w:val="en-US"/>
-                        </w:rPr>
-                        <w:t>)</w:t>
-                      </w:r>
-                    </w:p>
-                  </w:txbxContent>
-                </v:textbox>
-              </v:rect>
-            </w:pict>
-          </mc:Fallback>
-        </mc:AlternateContent>
-      </w:r>
-      <w:r>
-        <w:rPr>
-          <w:noProof/>
-        </w:rPr>
-        <mc:AlternateContent>
-          <mc:Choice Requires="wps">
-            <w:drawing>
-              <wp:anchor distT="0" distB="0" distL="114300" distR="114300" simplePos="0" relativeHeight="251687936" behindDoc="0" locked="0" layoutInCell="1" allowOverlap="1" wp14:anchorId="4DAC5EE4" wp14:editId="653FC514">
-                <wp:simplePos x="0" y="0"/>
-                <wp:positionH relativeFrom="column">
-                  <wp:posOffset>3987800</wp:posOffset>
-                </wp:positionH>
-                <wp:positionV relativeFrom="paragraph">
-                  <wp:posOffset>3658235</wp:posOffset>
-                </wp:positionV>
-                <wp:extent cx="1051560" cy="0"/>
-                <wp:effectExtent l="38100" t="76200" r="15240" b="95250"/>
-                <wp:wrapNone/>
-                <wp:docPr id="41" name="Gerade Verbindung mit Pfeil 41"/>
-                <wp:cNvGraphicFramePr/>
-                <a:graphic xmlns:a="http://schemas.openxmlformats.org/drawingml/2006/main">
-                  <a:graphicData uri="http://schemas.microsoft.com/office/word/2010/wordprocessingShape">
-                    <wps:wsp>
-                      <wps:cNvCnPr/>
-                      <wps:spPr>
-                        <a:xfrm>
-                          <a:off x="0" y="0"/>
-                          <a:ext cx="1051560" cy="0"/>
-                        </a:xfrm>
-                        <a:prstGeom prst="straightConnector1">
-                          <a:avLst/>
-                        </a:prstGeom>
-                        <a:ln>
-                          <a:headEnd type="triangle"/>
-                          <a:tailEnd type="triangle"/>
-                        </a:ln>
-                      </wps:spPr>
-                      <wps:style>
-                        <a:lnRef idx="1">
-                          <a:schemeClr val="accent1"/>
-                        </a:lnRef>
-                        <a:fillRef idx="0">
-                          <a:schemeClr val="accent1"/>
-                        </a:fillRef>
-                        <a:effectRef idx="0">
-                          <a:schemeClr val="accent1"/>
-                        </a:effectRef>
-                        <a:fontRef idx="minor">
-                          <a:schemeClr val="tx1"/>
-                        </a:fontRef>
-                      </wps:style>
-                      <wps:bodyPr/>
-                    </wps:wsp>
-                  </a:graphicData>
-                </a:graphic>
-              </wp:anchor>
-            </w:drawing>
-          </mc:Choice>
-          <mc:Fallback>
-            <w:pict>
-              <v:shapetype w14:anchorId="731AB03C" id="_x0000_t32" coordsize="21600,21600" o:spt="32" o:oned="t" path="m,l21600,21600e" filled="f">
-                <v:path arrowok="t" fillok="f" o:connecttype="none"/>
-                <o:lock v:ext="edit" shapetype="t"/>
-              </v:shapetype>
-              <v:shape id="Gerade Verbindung mit Pfeil 41" o:spid="_x0000_s1026" type="#_x0000_t32" style="position:absolute;margin-left:314pt;margin-top:288.05pt;width:82.8pt;height:0;z-index:251687936;visibility:visible;mso-wrap-style:square;mso-wrap-distance-left:9pt;mso-wrap-distance-top:0;mso-wrap-distance-right:9pt;mso-wrap-distance-bottom:0;mso-position-horizontal:absolute;mso-position-horizontal-relative:text;mso-position-vertical:absolute;mso-position-vertical-relative:text" o:gfxdata="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" strokecolor="#4472c4 [3204]" strokeweight=".5pt">
-                <v:stroke startarrow="block" endarrow="block" joinstyle="miter"/>
-              </v:shape>
-            </w:pict>
-          </mc:Fallback>
-        </mc:AlternateContent>
-      </w:r>
-      <w:r>
-        <w:rPr>
-          <w:noProof/>
-        </w:rPr>
-        <mc:AlternateContent>
-          <mc:Choice Requires="wps">
-            <w:drawing>
-              <wp:anchor distT="0" distB="0" distL="114300" distR="114300" simplePos="0" relativeHeight="251678720" behindDoc="0" locked="0" layoutInCell="1" allowOverlap="1" wp14:anchorId="68B685C4" wp14:editId="735C45C0">
-                <wp:simplePos x="0" y="0"/>
-                <wp:positionH relativeFrom="margin">
-                  <wp:posOffset>4591685</wp:posOffset>
-                </wp:positionH>
-                <wp:positionV relativeFrom="paragraph">
-                  <wp:posOffset>1955165</wp:posOffset>
-                </wp:positionV>
-                <wp:extent cx="1036320" cy="1143000"/>
-                <wp:effectExtent l="0" t="0" r="68580" b="57150"/>
-                <wp:wrapNone/>
-                <wp:docPr id="12" name="Gerade Verbindung mit Pfeil 12"/>
-                <wp:cNvGraphicFramePr/>
-                <a:graphic xmlns:a="http://schemas.openxmlformats.org/drawingml/2006/main">
-                  <a:graphicData uri="http://schemas.microsoft.com/office/word/2010/wordprocessingShape">
-                    <wps:wsp>
-                      <wps:cNvCnPr/>
-                      <wps:spPr>
-                        <a:xfrm>
-                          <a:off x="0" y="0"/>
-                          <a:ext cx="1036320" cy="1143000"/>
-                        </a:xfrm>
-                        <a:prstGeom prst="straightConnector1">
-                          <a:avLst/>
-                        </a:prstGeom>
-                        <a:ln>
-                          <a:tailEnd type="triangle"/>
-                        </a:ln>
-                      </wps:spPr>
-                      <wps:style>
-                        <a:lnRef idx="1">
-                          <a:schemeClr val="accent1"/>
-                        </a:lnRef>
-                        <a:fillRef idx="0">
-                          <a:schemeClr val="accent1"/>
-                        </a:fillRef>
-                        <a:effectRef idx="0">
-                          <a:schemeClr val="accent1"/>
-                        </a:effectRef>
-                        <a:fontRef idx="minor">
-                          <a:schemeClr val="tx1"/>
-                        </a:fontRef>
-                      </wps:style>
-                      <wps:bodyPr/>
-                    </wps:wsp>
-                  </a:graphicData>
-                </a:graphic>
-                <wp14:sizeRelH relativeFrom="margin">
-                  <wp14:pctWidth>0</wp14:pctWidth>
-                </wp14:sizeRelH>
-                <wp14:sizeRelV relativeFrom="margin">
-                  <wp14:pctHeight>0</wp14:pctHeight>
-                </wp14:sizeRelV>
-              </wp:anchor>
-            </w:drawing>
-          </mc:Choice>
-          <mc:Fallback>
-            <w:pict>
-              <v:shape w14:anchorId="5D902007" id="Gerade Verbindung mit Pfeil 12" o:spid="_x0000_s1026" type="#_x0000_t32" style="position:absolute;margin-left:361.55pt;margin-top:153.95pt;width:81.6pt;height:90pt;z-index:251678720;visibility:visible;mso-wrap-style:square;mso-width-percent:0;mso-height-percent:0;mso-wrap-distance-left:9pt;mso-wrap-distance-top:0;mso-wrap-distance-right:9pt;mso-wrap-distance-bottom:0;mso-position-horizontal:absolute;mso-position-horizontal-relative:margin;mso-position-vertical:absolute;mso-position-vertical-relative:text;mso-width-percent:0;mso-height-percent:0;mso-width-relative:margin;mso-height-relative:margin" o:gfxdata="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" strokecolor="#4472c4 [3204]" strokeweight=".5pt">
-                <v:stroke endarrow="block" joinstyle="miter"/>
-                <w10:wrap anchorx="margin"/>
-              </v:shape>
-            </w:pict>
-          </mc:Fallback>
-        </mc:AlternateContent>
-      </w:r>
-      <w:r>
-        <w:rPr>
-          <w:noProof/>
-        </w:rPr>
-        <mc:AlternateContent>
-          <mc:Choice Requires="wps">
-            <w:drawing>
-              <wp:anchor distT="0" distB="0" distL="114300" distR="114300" simplePos="0" relativeHeight="251675648" behindDoc="0" locked="0" layoutInCell="1" allowOverlap="1" wp14:anchorId="21C57E36" wp14:editId="62466CAA">
-                <wp:simplePos x="0" y="0"/>
-                <wp:positionH relativeFrom="column">
-                  <wp:posOffset>3539490</wp:posOffset>
-                </wp:positionH>
-                <wp:positionV relativeFrom="paragraph">
-                  <wp:posOffset>1962785</wp:posOffset>
-                </wp:positionV>
-                <wp:extent cx="1049655" cy="1112520"/>
-                <wp:effectExtent l="38100" t="0" r="17145" b="49530"/>
-                <wp:wrapNone/>
-                <wp:docPr id="18" name="Gerade Verbindung mit Pfeil 18"/>
-                <wp:cNvGraphicFramePr/>
-                <a:graphic xmlns:a="http://schemas.openxmlformats.org/drawingml/2006/main">
-                  <a:graphicData uri="http://schemas.microsoft.com/office/word/2010/wordprocessingShape">
-                    <wps:wsp>
-                      <wps:cNvCnPr/>
-                      <wps:spPr>
-                        <a:xfrm flipH="1">
-                          <a:off x="0" y="0"/>
-                          <a:ext cx="1049655" cy="1112520"/>
-                        </a:xfrm>
-                        <a:prstGeom prst="straightConnector1">
-                          <a:avLst/>
-                        </a:prstGeom>
-                        <a:ln>
-                          <a:tailEnd type="triangle"/>
-                        </a:ln>
-                      </wps:spPr>
-                      <wps:style>
-                        <a:lnRef idx="1">
-                          <a:schemeClr val="accent1"/>
-                        </a:lnRef>
-                        <a:fillRef idx="0">
-                          <a:schemeClr val="accent1"/>
-                        </a:fillRef>
-                        <a:effectRef idx="0">
-                          <a:schemeClr val="accent1"/>
-                        </a:effectRef>
-                        <a:fontRef idx="minor">
-                          <a:schemeClr val="tx1"/>
-                        </a:fontRef>
-                      </wps:style>
-                      <wps:bodyPr/>
-                    </wps:wsp>
-                  </a:graphicData>
-                </a:graphic>
-                <wp14:sizeRelH relativeFrom="margin">
-                  <wp14:pctWidth>0</wp14:pctWidth>
-                </wp14:sizeRelH>
-                <wp14:sizeRelV relativeFrom="margin">
-                  <wp14:pctHeight>0</wp14:pctHeight>
-                </wp14:sizeRelV>
-              </wp:anchor>
-            </w:drawing>
-          </mc:Choice>
-          <mc:Fallback>
-            <w:pict>
-              <v:shape w14:anchorId="78FC8474" id="Gerade Verbindung mit Pfeil 18" o:spid="_x0000_s1026" type="#_x0000_t32" style="position:absolute;margin-left:278.7pt;margin-top:154.55pt;width:82.65pt;height:87.6pt;flip:x;z-index:251675648;visibility:visible;mso-wrap-style:square;mso-width-percent:0;mso-height-percent:0;mso-wrap-distance-left:9pt;mso-wrap-distance-top:0;mso-wrap-distance-right:9pt;mso-wrap-distance-bottom:0;mso-position-horizontal:absolute;mso-position-horizontal-relative:text;mso-position-vertical:absolute;mso-position-vertical-relative:text;mso-width-percent:0;mso-height-percent:0;mso-width-relative:margin;mso-height-relative:margin" o:gfxdata="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" strokecolor="#4472c4 [3204]" strokeweight=".5pt">
-                <v:stroke endarrow="block" joinstyle="miter"/>
-              </v:shape>
-            </w:pict>
-          </mc:Fallback>
-        </mc:AlternateContent>
-      </w:r>
-      <w:r>
-        <w:rPr>
-          <w:noProof/>
-        </w:rPr>
-        <mc:AlternateContent>
-          <mc:Choice Requires="wps">
-            <w:drawing>
-              <wp:anchor distT="0" distB="0" distL="114300" distR="114300" simplePos="0" relativeHeight="251665408" behindDoc="0" locked="0" layoutInCell="1" allowOverlap="1" wp14:anchorId="0296B062" wp14:editId="2C6E35BA">
-                <wp:simplePos x="0" y="0"/>
-                <wp:positionH relativeFrom="column">
-                  <wp:posOffset>2764080</wp:posOffset>
-                </wp:positionH>
-                <wp:positionV relativeFrom="paragraph">
-                  <wp:posOffset>3152252</wp:posOffset>
-                </wp:positionV>
-                <wp:extent cx="1163955" cy="1266092"/>
-                <wp:effectExtent l="0" t="0" r="17145" b="10795"/>
-                <wp:wrapNone/>
-                <wp:docPr id="8" name="Rechteck 8"/>
-                <wp:cNvGraphicFramePr/>
-                <a:graphic xmlns:a="http://schemas.openxmlformats.org/drawingml/2006/main">
-                  <a:graphicData uri="http://schemas.microsoft.com/office/word/2010/wordprocessingShape">
-                    <wps:wsp>
-                      <wps:cNvSpPr/>
-                      <wps:spPr>
-                        <a:xfrm>
-                          <a:off x="0" y="0"/>
-                          <a:ext cx="1163955" cy="1266092"/>
-                        </a:xfrm>
-                        <a:prstGeom prst="rect">
-                          <a:avLst/>
-                        </a:prstGeom>
-                      </wps:spPr>
-                      <wps:style>
-                        <a:lnRef idx="2">
-                          <a:schemeClr val="accent1">
-                            <a:shade val="50000"/>
-                          </a:schemeClr>
-                        </a:lnRef>
-                        <a:fillRef idx="1">
-                          <a:schemeClr val="accent1"/>
-                        </a:fillRef>
-                        <a:effectRef idx="0">
-                          <a:schemeClr val="accent1"/>
-                        </a:effectRef>
-                        <a:fontRef idx="minor">
-                          <a:schemeClr val="lt1"/>
-                        </a:fontRef>
-                      </wps:style>
-                      <wps:txbx>
-                        <w:txbxContent>
-                          <w:p>
-                            <w:pPr>
-                              <w:pBdr>
-                                <w:top w:val="single" w:sz="4" w:space="1" w:color="auto"/>
-                                <w:left w:val="single" w:sz="4" w:space="4" w:color="auto"/>
-                                <w:bottom w:val="single" w:sz="4" w:space="1" w:color="auto"/>
-                                <w:right w:val="single" w:sz="4" w:space="4" w:color="auto"/>
-                              </w:pBdr>
-                              <w:jc w:val="center"/>
-                              <w:rPr>
-                                <w:lang w:val="en-US"/>
-                              </w:rPr>
-                            </w:pPr>
-                            <w:r>
-                              <w:rPr>
-                                <w:lang w:val="en-US"/>
-                              </w:rPr>
-                              <w:t>Player</w:t>
-                            </w:r>
-                          </w:p>
-                          <w:p>
-                            <w:pPr>
-                              <w:pBdr>
-                                <w:bottom w:val="single" w:sz="4" w:space="1" w:color="auto"/>
-                              </w:pBdr>
-                              <w:rPr>
-                                <w:lang w:val="en-US"/>
-                              </w:rPr>
-                            </w:pPr>
-                            <w:r>
-                              <w:rPr>
-                                <w:lang w:val="en-US"/>
-                              </w:rPr>
-                              <w:t xml:space="preserve">Name: </w:t>
-                            </w:r>
-                            <w:r>
-                              <w:rPr>
-                                <w:lang w:val="en-US"/>
-                              </w:rPr>
-                              <w:t>String</w:t>
-                            </w:r>
-                            <w:r>
-                              <w:rPr>
-                                <w:lang w:val="en-US"/>
-                              </w:rPr>
-                              <w:t xml:space="preserve"> </w:t>
-                            </w:r>
-                          </w:p>
-                          <w:p>
-                            <w:pPr>
-                              <w:rPr>
-                                <w:lang w:val="en-US"/>
-                              </w:rPr>
-                            </w:pPr>
-                            <w:proofErr w:type="spellStart"/>
-                            <w:r>
-                              <w:rPr>
-                                <w:lang w:val="en-US"/>
-                              </w:rPr>
-                              <w:t>countBox</w:t>
-                            </w:r>
-                            <w:proofErr w:type="spellEnd"/>
-                            <w:r>
-                              <w:rPr>
-                                <w:lang w:val="en-US"/>
-                              </w:rPr>
-                              <w:t>(</w:t>
-                            </w:r>
-                            <w:r>
-                              <w:rPr>
-                                <w:lang w:val="en-US"/>
-                              </w:rPr>
-                              <w:t>)</w:t>
-                            </w:r>
-                            <w:r>
-                              <w:rPr>
-                                <w:lang w:val="en-US"/>
-                              </w:rPr>
-                              <w:br/>
-                              <w:t>get/</w:t>
-                            </w:r>
-                            <w:proofErr w:type="spellStart"/>
-                            <w:proofErr w:type="gramStart"/>
-                            <w:r>
-                              <w:rPr>
-                                <w:lang w:val="en-US"/>
-                              </w:rPr>
-                              <w:t>setWinner</w:t>
-                            </w:r>
-                            <w:proofErr w:type="spellEnd"/>
-                            <w:r>
-                              <w:rPr>
-                                <w:lang w:val="en-US"/>
-                              </w:rPr>
-                              <w:t>(</w:t>
-                            </w:r>
-                            <w:proofErr w:type="gramEnd"/>
-                            <w:r>
-                              <w:rPr>
-                                <w:lang w:val="en-US"/>
-                              </w:rPr>
-                              <w:t>)</w:t>
-                            </w:r>
-                          </w:p>
-                        </w:txbxContent>
-                      </wps:txbx>
-                      <wps:bodyPr rot="0" spcFirstLastPara="0" vertOverflow="overflow" horzOverflow="overflow" vert="horz" wrap="square" lIns="91440" tIns="45720" rIns="91440" bIns="45720" numCol="1" spcCol="0" rtlCol="0" fromWordArt="0" anchor="ctr" anchorCtr="0" forceAA="0" compatLnSpc="1">
-                        <a:prstTxWarp prst="textNoShape">
-                          <a:avLst/>
-                        </a:prstTxWarp>
-                        <a:noAutofit/>
-                      </wps:bodyPr>
-                    </wps:wsp>
-                  </a:graphicData>
-                </a:graphic>
-                <wp14:sizeRelH relativeFrom="margin">
-                  <wp14:pctWidth>0</wp14:pctWidth>
-                </wp14:sizeRelH>
-                <wp14:sizeRelV relativeFrom="margin">
-                  <wp14:pctHeight>0</wp14:pctHeight>
-                </wp14:sizeRelV>
-              </wp:anchor>
-            </w:drawing>
-          </mc:Choice>
-          <mc:Fallback>
-            <w:pict>
-              <v:rect w14:anchorId="0296B062" id="Rechteck 8" o:spid="_x0000_s1028" style="position:absolute;margin-left:217.65pt;margin-top:248.2pt;width:91.65pt;height:99.7pt;z-index:251665408;visibility:visible;mso-wrap-style:square;mso-width-percent:0;mso-height-percent:0;mso-wrap-distance-left:9pt;mso-wrap-distance-top:0;mso-wrap-distance-right:9pt;mso-wrap-distance-bottom:0;mso-position-horizontal:absolute;mso-position-horizontal-relative:text;mso-position-vertical:absolute;mso-position-vertical-relative:text;mso-width-percent:0;mso-height-percent:0;mso-width-relative:margin;mso-height-relative:margin;v-text-anchor:middle" o:gfxdata="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" fillcolor="#4472c4 [3204]" strokecolor="#1f3763 [1604]" strokeweight="1pt">
-                <v:textbox>
-                  <w:txbxContent>
-                    <w:p>
-                      <w:pPr>
-                        <w:pBdr>
-                          <w:top w:val="single" w:sz="4" w:space="1" w:color="auto"/>
-                          <w:left w:val="single" w:sz="4" w:space="4" w:color="auto"/>
-                          <w:bottom w:val="single" w:sz="4" w:space="1" w:color="auto"/>
-                          <w:right w:val="single" w:sz="4" w:space="4" w:color="auto"/>
-                        </w:pBdr>
-                        <w:jc w:val="center"/>
-                        <w:rPr>
-                          <w:lang w:val="en-US"/>
-                        </w:rPr>
-                      </w:pPr>
-                      <w:r>
-                        <w:rPr>
-                          <w:lang w:val="en-US"/>
-                        </w:rPr>
-                        <w:t>Player</w:t>
-                      </w:r>
-                    </w:p>
-                    <w:p>
-                      <w:pPr>
-                        <w:pBdr>
-                          <w:bottom w:val="single" w:sz="4" w:space="1" w:color="auto"/>
-                        </w:pBdr>
-                        <w:rPr>
-                          <w:lang w:val="en-US"/>
-                        </w:rPr>
-                      </w:pPr>
-                      <w:r>
-                        <w:rPr>
-                          <w:lang w:val="en-US"/>
-                        </w:rPr>
-                        <w:t xml:space="preserve">Name: </w:t>
-                      </w:r>
-                      <w:r>
-                        <w:rPr>
-                          <w:lang w:val="en-US"/>
-                        </w:rPr>
-                        <w:t>String</w:t>
-                      </w:r>
-                      <w:r>
-                        <w:rPr>
-                          <w:lang w:val="en-US"/>
-                        </w:rPr>
-                        <w:t xml:space="preserve"> </w:t>
-                      </w:r>
-                    </w:p>
-                    <w:p>
-                      <w:pPr>
-                        <w:rPr>
-                          <w:lang w:val="en-US"/>
-                        </w:rPr>
-                      </w:pPr>
-                      <w:proofErr w:type="spellStart"/>
-                      <w:r>
-                        <w:rPr>
-                          <w:lang w:val="en-US"/>
-                        </w:rPr>
-                        <w:t>countBox</w:t>
-                      </w:r>
-                      <w:proofErr w:type="spellEnd"/>
-                      <w:r>
-                        <w:rPr>
-                          <w:lang w:val="en-US"/>
-                        </w:rPr>
-                        <w:t>(</w:t>
-                      </w:r>
-                      <w:r>
-                        <w:rPr>
-                          <w:lang w:val="en-US"/>
-                        </w:rPr>
-                        <w:t>)</w:t>
-                      </w:r>
-                      <w:r>
-                        <w:rPr>
-                          <w:lang w:val="en-US"/>
-                        </w:rPr>
-                        <w:br/>
-                        <w:t>get/</w:t>
-                      </w:r>
-                      <w:proofErr w:type="spellStart"/>
-                      <w:proofErr w:type="gramStart"/>
-                      <w:r>
-                        <w:rPr>
-                          <w:lang w:val="en-US"/>
-                        </w:rPr>
-                        <w:t>setWinner</w:t>
-                      </w:r>
-                      <w:proofErr w:type="spellEnd"/>
-                      <w:r>
-                        <w:rPr>
-                          <w:lang w:val="en-US"/>
-                        </w:rPr>
-                        <w:t>(</w:t>
-                      </w:r>
-                      <w:proofErr w:type="gramEnd"/>
-                      <w:r>
-                        <w:rPr>
-                          <w:lang w:val="en-US"/>
-                        </w:rPr>
-                        <w:t>)</w:t>
-                      </w:r>
-                    </w:p>
-                  </w:txbxContent>
-                </v:textbox>
               </v:rect>
             </w:pict>
           </mc:Fallback>

</xml_diff>